<commit_message>
Androidapp Login und Bugfixes
</commit_message>
<xml_diff>
--- a/Planung/Spezifikation/Spezifikation V2.0.docx
+++ b/Planung/Spezifikation/Spezifikation V2.0.docx
@@ -3653,18 +3653,7 @@
           <w:szCs w:val="22"/>
           <w:lang w:eastAsia="en-US"/>
         </w:rPr>
-        <w:t>Reports über selbst gewählte Perioden, mit selbst gewählten Zählern. Ausreißer werden auf einer Extraseite angeführt, um di</w:t>
-      </w:r>
-      <w:bookmarkStart w:id="4" w:name="_GoBack"/>
-      <w:bookmarkEnd w:id="4"/>
-      <w:r>
-        <w:rPr>
-          <w:rFonts w:asciiTheme="minorHAnsi" w:eastAsiaTheme="minorHAnsi" w:hAnsiTheme="minorHAnsi" w:cstheme="minorBidi"/>
-          <w:sz w:val="22"/>
-          <w:szCs w:val="22"/>
-          <w:lang w:eastAsia="en-US"/>
-        </w:rPr>
-        <w:t>ese nicht zu übersehen.</w:t>
+        <w:t>Reports über selbst gewählte Perioden, mit selbst gewählten Zählern. Ausreißer werden auf einer Extraseite angeführt, um diese nicht zu übersehen.</w:t>
       </w:r>
       <w:r>
         <w:rPr>
@@ -3902,8 +3891,9 @@
           <w:szCs w:val="22"/>
           <w:lang w:eastAsia="en-US"/>
         </w:rPr>
-        <w:t>Das System kann Verlaufs-Werte von Zählern (Strom, Gas, Wasser</w:t>
-      </w:r>
+        <w:t xml:space="preserve">Umsetzung der Zählertypen auf Raspberry </w:t>
+      </w:r>
+      <w:proofErr w:type="spellStart"/>
       <w:r>
         <w:rPr>
           <w:rFonts w:asciiTheme="minorHAnsi" w:eastAsiaTheme="minorHAnsi" w:hAnsiTheme="minorHAnsi" w:cstheme="minorBidi"/>
@@ -3911,17 +3901,9 @@
           <w:szCs w:val="22"/>
           <w:lang w:eastAsia="en-US"/>
         </w:rPr>
-        <w:t>, Wärmemengenzähler</w:t>
-      </w:r>
-      <w:r>
-        <w:rPr>
-          <w:rFonts w:asciiTheme="minorHAnsi" w:eastAsiaTheme="minorHAnsi" w:hAnsiTheme="minorHAnsi" w:cstheme="minorBidi"/>
-          <w:sz w:val="22"/>
-          <w:szCs w:val="22"/>
-          <w:lang w:eastAsia="en-US"/>
-        </w:rPr>
-        <w:t xml:space="preserve"> – frei definierbar) und auch von anderen physikalischen Größen (Temperatur, Luftfeuchtigkeit, usw. – frei definierbar) speichern = Speicherpunkte</w:t>
-      </w:r>
+        <w:t>Pies</w:t>
+      </w:r>
+      <w:proofErr w:type="spellEnd"/>
     </w:p>
     <w:p>
       <w:pPr>
@@ -3946,6 +3928,438 @@
           <w:szCs w:val="22"/>
           <w:lang w:eastAsia="en-US"/>
         </w:rPr>
+        <w:t>Das System kann Verlaufs-Werte von Zählern (Strom, Gas, Wasser</w:t>
+      </w:r>
+      <w:r>
+        <w:rPr>
+          <w:rFonts w:asciiTheme="minorHAnsi" w:eastAsiaTheme="minorHAnsi" w:hAnsiTheme="minorHAnsi" w:cstheme="minorBidi"/>
+          <w:sz w:val="22"/>
+          <w:szCs w:val="22"/>
+          <w:lang w:eastAsia="en-US"/>
+        </w:rPr>
+        <w:t>, Wärmemengenzähler</w:t>
+      </w:r>
+      <w:r>
+        <w:rPr>
+          <w:rFonts w:asciiTheme="minorHAnsi" w:eastAsiaTheme="minorHAnsi" w:hAnsiTheme="minorHAnsi" w:cstheme="minorBidi"/>
+          <w:sz w:val="22"/>
+          <w:szCs w:val="22"/>
+          <w:lang w:eastAsia="en-US"/>
+        </w:rPr>
+        <w:t xml:space="preserve"> – frei definierbar) und auch von anderen physikalischen Größen (Temperatur, Luftfeuchtigkeit, usw. – frei definierbar) speichern = Speicherpunkte</w:t>
+      </w:r>
+    </w:p>
+    <w:p>
+      <w:pPr>
+        <w:pStyle w:val="Listenabsatz"/>
+        <w:shd w:val="clear" w:color="auto" w:fill="FFFFFF"/>
+        <w:spacing w:after="0" w:line="240" w:lineRule="auto"/>
+        <w:ind w:left="1440"/>
+      </w:pPr>
+    </w:p>
+    <w:p>
+      <w:pPr>
+        <w:pStyle w:val="Listenabsatz"/>
+        <w:numPr>
+          <w:ilvl w:val="0"/>
+          <w:numId w:val="10"/>
+        </w:numPr>
+        <w:shd w:val="clear" w:color="auto" w:fill="FFFFFF"/>
+        <w:spacing w:after="0" w:line="240" w:lineRule="auto"/>
+      </w:pPr>
+      <w:r>
+        <w:t>Zählertausch --</w:t>
+      </w:r>
+      <w:proofErr w:type="gramStart"/>
+      <w:r>
+        <w:t xml:space="preserve">&gt; </w:t>
+      </w:r>
+      <w:r>
+        <w:t xml:space="preserve"> Zähler</w:t>
+      </w:r>
+      <w:proofErr w:type="gramEnd"/>
+      <w:r>
+        <w:t xml:space="preserve"> behält Zählpunktnummer</w:t>
+      </w:r>
+    </w:p>
+    <w:p>
+      <w:pPr>
+        <w:pStyle w:val="Listenabsatz"/>
+        <w:shd w:val="clear" w:color="auto" w:fill="FFFFFF"/>
+        <w:spacing w:after="0" w:line="240" w:lineRule="auto"/>
+      </w:pPr>
+    </w:p>
+    <w:p>
+      <w:pPr>
+        <w:pStyle w:val="Listenabsatz"/>
+        <w:numPr>
+          <w:ilvl w:val="0"/>
+          <w:numId w:val="10"/>
+        </w:numPr>
+        <w:shd w:val="clear" w:color="auto" w:fill="FFFFFF"/>
+        <w:spacing w:after="100" w:line="240" w:lineRule="auto"/>
+      </w:pPr>
+      <w:r>
+        <w:t xml:space="preserve">Die Zählerdaten werden im </w:t>
+      </w:r>
+      <w:r>
+        <w:t>viertelstündlichen</w:t>
+      </w:r>
+      <w:r>
+        <w:t xml:space="preserve"> Rhythmus gespeichert werden. Anschließend kann der Nutzer wählen in welchen periodischen Abständen er die Daten haben will (stündlich, </w:t>
+      </w:r>
+      <w:proofErr w:type="gramStart"/>
+      <w:r>
+        <w:t>zweistündig,...</w:t>
+      </w:r>
+      <w:proofErr w:type="gramEnd"/>
+      <w:r>
+        <w:t>). </w:t>
+      </w:r>
+    </w:p>
+    <w:p>
+      <w:pPr>
+        <w:pStyle w:val="StandardWeb"/>
+        <w:numPr>
+          <w:ilvl w:val="0"/>
+          <w:numId w:val="10"/>
+        </w:numPr>
+        <w:shd w:val="clear" w:color="auto" w:fill="FFFFFF"/>
+        <w:spacing w:before="120" w:beforeAutospacing="0" w:after="120" w:afterAutospacing="0"/>
+        <w:rPr>
+          <w:rFonts w:asciiTheme="minorHAnsi" w:eastAsiaTheme="minorHAnsi" w:hAnsiTheme="minorHAnsi" w:cstheme="minorBidi"/>
+          <w:sz w:val="22"/>
+          <w:szCs w:val="22"/>
+          <w:lang w:eastAsia="en-US"/>
+        </w:rPr>
+      </w:pPr>
+      <w:r>
+        <w:rPr>
+          <w:rFonts w:asciiTheme="minorHAnsi" w:eastAsiaTheme="minorHAnsi" w:hAnsiTheme="minorHAnsi" w:cstheme="minorBidi"/>
+          <w:sz w:val="22"/>
+          <w:szCs w:val="22"/>
+          <w:lang w:eastAsia="en-US"/>
+        </w:rPr>
+        <w:t xml:space="preserve">Für jeden Zähler sollen zusätzliche Infos, wie </w:t>
+      </w:r>
+      <w:proofErr w:type="spellStart"/>
+      <w:r>
+        <w:rPr>
+          <w:rFonts w:asciiTheme="minorHAnsi" w:eastAsiaTheme="minorHAnsi" w:hAnsiTheme="minorHAnsi" w:cstheme="minorBidi"/>
+          <w:sz w:val="22"/>
+          <w:szCs w:val="22"/>
+          <w:lang w:eastAsia="en-US"/>
+        </w:rPr>
+        <w:t>z.B</w:t>
+      </w:r>
+      <w:proofErr w:type="spellEnd"/>
+      <w:r>
+        <w:rPr>
+          <w:rFonts w:asciiTheme="minorHAnsi" w:eastAsiaTheme="minorHAnsi" w:hAnsiTheme="minorHAnsi" w:cstheme="minorBidi"/>
+          <w:sz w:val="22"/>
+          <w:szCs w:val="22"/>
+          <w:lang w:eastAsia="en-US"/>
+        </w:rPr>
+        <w:t>: Anme</w:t>
+      </w:r>
+      <w:r>
+        <w:rPr>
+          <w:rFonts w:asciiTheme="minorHAnsi" w:eastAsiaTheme="minorHAnsi" w:hAnsiTheme="minorHAnsi" w:cstheme="minorBidi"/>
+          <w:sz w:val="22"/>
+          <w:szCs w:val="22"/>
+          <w:lang w:eastAsia="en-US"/>
+        </w:rPr>
+        <w:t>rkungen zu Zählern, Standort,</w:t>
+      </w:r>
+      <w:r>
+        <w:rPr>
+          <w:rFonts w:asciiTheme="minorHAnsi" w:eastAsiaTheme="minorHAnsi" w:hAnsiTheme="minorHAnsi" w:cstheme="minorBidi"/>
+          <w:sz w:val="22"/>
+          <w:szCs w:val="22"/>
+          <w:lang w:eastAsia="en-US"/>
+        </w:rPr>
+        <w:t xml:space="preserve"> </w:t>
+      </w:r>
+      <w:proofErr w:type="gramStart"/>
+      <w:r>
+        <w:rPr>
+          <w:rFonts w:asciiTheme="minorHAnsi" w:eastAsiaTheme="minorHAnsi" w:hAnsiTheme="minorHAnsi" w:cstheme="minorBidi"/>
+          <w:sz w:val="22"/>
+          <w:szCs w:val="22"/>
+          <w:lang w:eastAsia="en-US"/>
+        </w:rPr>
+        <w:t>Bezeichnung</w:t>
+      </w:r>
+      <w:r>
+        <w:rPr>
+          <w:rFonts w:asciiTheme="minorHAnsi" w:eastAsiaTheme="minorHAnsi" w:hAnsiTheme="minorHAnsi" w:cstheme="minorBidi"/>
+          <w:sz w:val="22"/>
+          <w:szCs w:val="22"/>
+          <w:lang w:eastAsia="en-US"/>
+        </w:rPr>
+        <w:t>,…</w:t>
+      </w:r>
+      <w:proofErr w:type="gramEnd"/>
+      <w:r>
+        <w:rPr>
+          <w:rFonts w:asciiTheme="minorHAnsi" w:eastAsiaTheme="minorHAnsi" w:hAnsiTheme="minorHAnsi" w:cstheme="minorBidi"/>
+          <w:sz w:val="22"/>
+          <w:szCs w:val="22"/>
+          <w:lang w:eastAsia="en-US"/>
+        </w:rPr>
+        <w:t xml:space="preserve"> angemerkt werden können.</w:t>
+      </w:r>
+    </w:p>
+    <w:p>
+      <w:pPr>
+        <w:pStyle w:val="StandardWeb"/>
+        <w:numPr>
+          <w:ilvl w:val="0"/>
+          <w:numId w:val="10"/>
+        </w:numPr>
+        <w:shd w:val="clear" w:color="auto" w:fill="FFFFFF"/>
+        <w:spacing w:before="120" w:beforeAutospacing="0" w:after="120" w:afterAutospacing="0"/>
+        <w:rPr>
+          <w:rFonts w:asciiTheme="minorHAnsi" w:eastAsiaTheme="minorHAnsi" w:hAnsiTheme="minorHAnsi" w:cstheme="minorBidi"/>
+          <w:sz w:val="22"/>
+          <w:szCs w:val="22"/>
+          <w:lang w:eastAsia="en-US"/>
+        </w:rPr>
+      </w:pPr>
+      <w:r>
+        <w:rPr>
+          <w:rFonts w:asciiTheme="minorHAnsi" w:eastAsiaTheme="minorHAnsi" w:hAnsiTheme="minorHAnsi" w:cstheme="minorBidi"/>
+          <w:sz w:val="22"/>
+          <w:szCs w:val="22"/>
+          <w:lang w:eastAsia="en-US"/>
+        </w:rPr>
+        <w:t>Entwicklung einer Administrationsseite</w:t>
+      </w:r>
+      <w:r>
+        <w:rPr>
+          <w:rFonts w:asciiTheme="minorHAnsi" w:eastAsiaTheme="minorHAnsi" w:hAnsiTheme="minorHAnsi" w:cstheme="minorBidi"/>
+          <w:sz w:val="22"/>
+          <w:szCs w:val="22"/>
+          <w:lang w:eastAsia="en-US"/>
+        </w:rPr>
+        <w:t xml:space="preserve"> für Administratoren und Subadministratoren</w:t>
+      </w:r>
+    </w:p>
+    <w:p>
+      <w:pPr>
+        <w:pStyle w:val="StandardWeb"/>
+        <w:numPr>
+          <w:ilvl w:val="0"/>
+          <w:numId w:val="10"/>
+        </w:numPr>
+        <w:shd w:val="clear" w:color="auto" w:fill="FFFFFF"/>
+        <w:spacing w:before="120" w:beforeAutospacing="0" w:after="120" w:afterAutospacing="0"/>
+        <w:rPr>
+          <w:rFonts w:asciiTheme="minorHAnsi" w:eastAsiaTheme="minorHAnsi" w:hAnsiTheme="minorHAnsi" w:cstheme="minorBidi"/>
+          <w:sz w:val="22"/>
+          <w:szCs w:val="22"/>
+          <w:lang w:eastAsia="en-US"/>
+        </w:rPr>
+      </w:pPr>
+      <w:r>
+        <w:rPr>
+          <w:rFonts w:asciiTheme="minorHAnsi" w:eastAsiaTheme="minorHAnsi" w:hAnsiTheme="minorHAnsi" w:cstheme="minorBidi"/>
+          <w:sz w:val="22"/>
+          <w:szCs w:val="22"/>
+          <w:lang w:eastAsia="en-US"/>
+        </w:rPr>
+        <w:t>Entwicklung einer Android-App (Anzeige von Statistiken und Warnungssystem)</w:t>
+      </w:r>
+    </w:p>
+    <w:p>
+      <w:r>
+        <w:br w:type="page"/>
+      </w:r>
+    </w:p>
+    <w:p>
+      <w:pPr>
+        <w:pStyle w:val="StandardWeb"/>
+        <w:shd w:val="clear" w:color="auto" w:fill="FFFFFF"/>
+        <w:spacing w:before="120" w:beforeAutospacing="0" w:after="120" w:afterAutospacing="0"/>
+        <w:ind w:left="360"/>
+        <w:rPr>
+          <w:rFonts w:asciiTheme="minorHAnsi" w:eastAsiaTheme="minorHAnsi" w:hAnsiTheme="minorHAnsi" w:cstheme="minorBidi"/>
+          <w:sz w:val="22"/>
+          <w:szCs w:val="22"/>
+          <w:lang w:eastAsia="en-US"/>
+        </w:rPr>
+      </w:pPr>
+    </w:p>
+    <w:p>
+      <w:pPr>
+        <w:spacing w:after="0"/>
+        <w:ind w:left="360"/>
+        <w:rPr>
+          <w:b/>
+        </w:rPr>
+      </w:pPr>
+      <w:r>
+        <w:rPr>
+          <w:b/>
+        </w:rPr>
+        <w:t>Erweiterungen/Nicht-Plicht-Ziele</w:t>
+      </w:r>
+    </w:p>
+    <w:p>
+      <w:pPr>
+        <w:pStyle w:val="Listenabsatz"/>
+        <w:numPr>
+          <w:ilvl w:val="0"/>
+          <w:numId w:val="12"/>
+        </w:numPr>
+        <w:spacing w:after="0"/>
+      </w:pPr>
+      <w:r>
+        <w:t>Entwicklung einer Mobile-App für Windows-Phone</w:t>
+      </w:r>
+    </w:p>
+    <w:p>
+      <w:pPr>
+        <w:pStyle w:val="Listenabsatz"/>
+        <w:spacing w:after="0"/>
+      </w:pPr>
+    </w:p>
+    <w:p>
+      <w:pPr>
+        <w:pStyle w:val="Listenabsatz"/>
+        <w:numPr>
+          <w:ilvl w:val="0"/>
+          <w:numId w:val="12"/>
+        </w:numPr>
+        <w:spacing w:after="0"/>
+      </w:pPr>
+      <w:r>
+        <w:t xml:space="preserve">Virtuelle Speicherpunkte. </w:t>
+      </w:r>
+      <w:r>
+        <w:rPr>
+          <w:rFonts w:ascii="Arial" w:hAnsi="Arial" w:cs="Arial"/>
+          <w:color w:val="222222"/>
+          <w:sz w:val="19"/>
+          <w:szCs w:val="19"/>
+          <w:shd w:val="clear" w:color="auto" w:fill="FFFFFF"/>
+        </w:rPr>
+        <w:t>Zum Beispiel haben wir drei Stromzähler – deren Summe den Gesamtverbrauch des Gebäudes wiederspiegelt. Oder man hat eine</w:t>
+      </w:r>
+      <w:r>
+        <w:rPr>
+          <w:rFonts w:ascii="Arial" w:hAnsi="Arial" w:cs="Arial"/>
+          <w:color w:val="222222"/>
+          <w:sz w:val="19"/>
+          <w:szCs w:val="19"/>
+          <w:shd w:val="clear" w:color="auto" w:fill="FFFFFF"/>
+        </w:rPr>
+        <w:t>n</w:t>
+      </w:r>
+      <w:r>
+        <w:rPr>
+          <w:rFonts w:ascii="Arial" w:hAnsi="Arial" w:cs="Arial"/>
+          <w:color w:val="222222"/>
+          <w:sz w:val="19"/>
+          <w:szCs w:val="19"/>
+          <w:shd w:val="clear" w:color="auto" w:fill="FFFFFF"/>
+        </w:rPr>
+        <w:t xml:space="preserve"> Hauptwasserzähler für 2 Objekte und nur in Objekt1 einen Wasserzähler, dann wäre die Wassermenge für Objekt2 = Hauptwasserzähler-Objekt1.</w:t>
+      </w:r>
+    </w:p>
+    <w:p>
+      <w:pPr>
+        <w:pStyle w:val="Listenabsatz"/>
+        <w:spacing w:after="0"/>
+      </w:pPr>
+    </w:p>
+    <w:p>
+      <w:pPr>
+        <w:pStyle w:val="Listenabsatz"/>
+        <w:numPr>
+          <w:ilvl w:val="0"/>
+          <w:numId w:val="12"/>
+        </w:numPr>
+        <w:spacing w:after="0"/>
+      </w:pPr>
+      <w:r>
+        <w:rPr>
+          <w:rFonts w:ascii="Arial" w:hAnsi="Arial" w:cs="Arial"/>
+          <w:color w:val="222222"/>
+          <w:sz w:val="19"/>
+          <w:szCs w:val="19"/>
+          <w:shd w:val="clear" w:color="auto" w:fill="FFFFFF"/>
+        </w:rPr>
+        <w:t>Anzeige von Grafen: Auf der Übersichtsseite kann man dann beliebige Speicherpunkte anwählen und Perioden definieren – die zugehörigen Werteverläufe werden dann in einem Diagramm angezeigt.</w:t>
+      </w:r>
+      <w:r>
+        <w:rPr>
+          <w:rFonts w:ascii="Arial" w:hAnsi="Arial" w:cs="Arial"/>
+          <w:color w:val="222222"/>
+          <w:sz w:val="19"/>
+          <w:szCs w:val="19"/>
+          <w:shd w:val="clear" w:color="auto" w:fill="FFFFFF"/>
+        </w:rPr>
+        <w:t xml:space="preserve"> Die Perioden sollen frei wählbar sein (z.B. sollten die Verläufe eines Zählers von zwei oder mehr verschiedenen Jahren übereinander dargestellt werden können).</w:t>
+      </w:r>
+    </w:p>
+    <w:p>
+      <w:pPr>
+        <w:pStyle w:val="Listenabsatz"/>
+        <w:numPr>
+          <w:ilvl w:val="1"/>
+          <w:numId w:val="12"/>
+        </w:numPr>
+        <w:spacing w:after="0"/>
+      </w:pPr>
+      <w:r>
+        <w:rPr>
+          <w:rFonts w:ascii="Arial" w:hAnsi="Arial" w:cs="Arial"/>
+          <w:color w:val="222222"/>
+          <w:sz w:val="19"/>
+          <w:szCs w:val="19"/>
+          <w:shd w:val="clear" w:color="auto" w:fill="FFFFFF"/>
+        </w:rPr>
+        <w:t>Die Werte sollen in Excel exportiert werden können!</w:t>
+      </w:r>
+    </w:p>
+    <w:p>
+      <w:pPr>
+        <w:pStyle w:val="StandardWeb"/>
+        <w:shd w:val="clear" w:color="auto" w:fill="FFFFFF"/>
+        <w:spacing w:before="120" w:beforeAutospacing="0" w:after="120" w:afterAutospacing="0"/>
+        <w:ind w:left="360"/>
+        <w:rPr>
+          <w:rFonts w:asciiTheme="minorHAnsi" w:eastAsiaTheme="minorHAnsi" w:hAnsiTheme="minorHAnsi" w:cstheme="minorBidi"/>
+          <w:sz w:val="22"/>
+          <w:szCs w:val="22"/>
+          <w:lang w:eastAsia="en-US"/>
+        </w:rPr>
+      </w:pPr>
+    </w:p>
+    <w:p>
+      <w:pPr>
+        <w:pStyle w:val="StandardWeb"/>
+        <w:numPr>
+          <w:ilvl w:val="0"/>
+          <w:numId w:val="10"/>
+        </w:numPr>
+        <w:shd w:val="clear" w:color="auto" w:fill="FFFFFF"/>
+        <w:spacing w:before="120" w:beforeAutospacing="0" w:after="120" w:afterAutospacing="0"/>
+        <w:rPr>
+          <w:rFonts w:asciiTheme="minorHAnsi" w:eastAsiaTheme="minorHAnsi" w:hAnsiTheme="minorHAnsi" w:cstheme="minorBidi"/>
+          <w:sz w:val="22"/>
+          <w:szCs w:val="22"/>
+          <w:lang w:eastAsia="en-US"/>
+        </w:rPr>
+      </w:pPr>
+      <w:r>
+        <w:rPr>
+          <w:rFonts w:asciiTheme="minorHAnsi" w:eastAsiaTheme="minorHAnsi" w:hAnsiTheme="minorHAnsi" w:cstheme="minorBidi"/>
+          <w:sz w:val="22"/>
+          <w:szCs w:val="22"/>
+          <w:lang w:eastAsia="en-US"/>
+        </w:rPr>
         <w:t>Speicherpunkte werden auf einer Übersichtsseite mit Filtermöglichkeit (Art, Medium, Standort, …) angezeigt, dort können sie angelegt, editiert und gelöscht werden.</w:t>
       </w:r>
     </w:p>
@@ -4092,74 +4506,6 @@
     </w:p>
     <w:p>
       <w:pPr>
-        <w:pStyle w:val="Listenabsatz"/>
-        <w:shd w:val="clear" w:color="auto" w:fill="FFFFFF"/>
-        <w:spacing w:after="0" w:line="240" w:lineRule="auto"/>
-        <w:ind w:left="1440"/>
-      </w:pPr>
-    </w:p>
-    <w:p>
-      <w:pPr>
-        <w:pStyle w:val="Listenabsatz"/>
-        <w:numPr>
-          <w:ilvl w:val="0"/>
-          <w:numId w:val="10"/>
-        </w:numPr>
-        <w:shd w:val="clear" w:color="auto" w:fill="FFFFFF"/>
-        <w:spacing w:after="0" w:line="240" w:lineRule="auto"/>
-      </w:pPr>
-      <w:r>
-        <w:t>Zählertausch --</w:t>
-      </w:r>
-      <w:proofErr w:type="gramStart"/>
-      <w:r>
-        <w:t xml:space="preserve">&gt; </w:t>
-      </w:r>
-      <w:r>
-        <w:t xml:space="preserve"> Zähler</w:t>
-      </w:r>
-      <w:proofErr w:type="gramEnd"/>
-      <w:r>
-        <w:t xml:space="preserve"> behält Zählpunktnummer</w:t>
-      </w:r>
-    </w:p>
-    <w:p>
-      <w:pPr>
-        <w:pStyle w:val="Listenabsatz"/>
-        <w:shd w:val="clear" w:color="auto" w:fill="FFFFFF"/>
-        <w:spacing w:after="0" w:line="240" w:lineRule="auto"/>
-      </w:pPr>
-    </w:p>
-    <w:p>
-      <w:pPr>
-        <w:pStyle w:val="Listenabsatz"/>
-        <w:numPr>
-          <w:ilvl w:val="0"/>
-          <w:numId w:val="10"/>
-        </w:numPr>
-        <w:shd w:val="clear" w:color="auto" w:fill="FFFFFF"/>
-        <w:spacing w:after="100" w:line="240" w:lineRule="auto"/>
-      </w:pPr>
-      <w:r>
-        <w:t xml:space="preserve">Die Zählerdaten werden im </w:t>
-      </w:r>
-      <w:r>
-        <w:t>viertelstündlichen</w:t>
-      </w:r>
-      <w:r>
-        <w:t xml:space="preserve"> Rhythmus gespeichert werden. Anschließend kann der Nutzer wählen in welchen periodischen Abständen er die Daten haben will (stündlich, </w:t>
-      </w:r>
-      <w:proofErr w:type="gramStart"/>
-      <w:r>
-        <w:t>zweistündig,...</w:t>
-      </w:r>
-      <w:proofErr w:type="gramEnd"/>
-      <w:r>
-        <w:t>). </w:t>
-      </w:r>
-    </w:p>
-    <w:p>
-      <w:pPr>
         <w:pStyle w:val="StandardWeb"/>
         <w:numPr>
           <w:ilvl w:val="0"/>
@@ -4181,9 +4527,9 @@
           <w:szCs w:val="22"/>
           <w:lang w:eastAsia="en-US"/>
         </w:rPr>
-        <w:t xml:space="preserve">Für jeden Zähler sollen zusätzliche Infos, wie </w:t>
-      </w:r>
-      <w:proofErr w:type="spellStart"/>
+        <w:t xml:space="preserve">Filtern von Daten (nach Standort, </w:t>
+      </w:r>
+      <w:proofErr w:type="gramStart"/>
       <w:r>
         <w:rPr>
           <w:rFonts w:asciiTheme="minorHAnsi" w:eastAsiaTheme="minorHAnsi" w:hAnsiTheme="minorHAnsi" w:cstheme="minorBidi"/>
@@ -4191,9 +4537,9 @@
           <w:szCs w:val="22"/>
           <w:lang w:eastAsia="en-US"/>
         </w:rPr>
-        <w:t>z.B</w:t>
-      </w:r>
-      <w:proofErr w:type="spellEnd"/>
+        <w:t>Bezeichnung,…</w:t>
+      </w:r>
+      <w:proofErr w:type="gramEnd"/>
       <w:r>
         <w:rPr>
           <w:rFonts w:asciiTheme="minorHAnsi" w:eastAsiaTheme="minorHAnsi" w:hAnsiTheme="minorHAnsi" w:cstheme="minorBidi"/>
@@ -4201,7 +4547,50 @@
           <w:szCs w:val="22"/>
           <w:lang w:eastAsia="en-US"/>
         </w:rPr>
-        <w:t>: Anmerkungen zu Zählern, Standort und Bezeichnung angemerkt werden können.</w:t>
+        <w:t>) um diese zu editieren oder löschen.</w:t>
+      </w:r>
+    </w:p>
+    <w:p>
+      <w:pPr>
+        <w:pStyle w:val="StandardWeb"/>
+        <w:shd w:val="clear" w:color="auto" w:fill="FFFFFF"/>
+        <w:spacing w:before="120" w:beforeAutospacing="0" w:after="120" w:afterAutospacing="0"/>
+        <w:ind w:left="360"/>
+        <w:rPr>
+          <w:rFonts w:asciiTheme="minorHAnsi" w:eastAsiaTheme="minorHAnsi" w:hAnsiTheme="minorHAnsi" w:cstheme="minorBidi"/>
+          <w:sz w:val="22"/>
+          <w:szCs w:val="22"/>
+          <w:lang w:eastAsia="en-US"/>
+        </w:rPr>
+      </w:pPr>
+    </w:p>
+    <w:p>
+      <w:pPr>
+        <w:pStyle w:val="StandardWeb"/>
+        <w:shd w:val="clear" w:color="auto" w:fill="FFFFFF"/>
+        <w:spacing w:before="120" w:beforeAutospacing="0" w:after="120" w:afterAutospacing="0"/>
+        <w:ind w:left="360"/>
+        <w:rPr>
+          <w:rFonts w:asciiTheme="minorHAnsi" w:eastAsiaTheme="minorHAnsi" w:hAnsiTheme="minorHAnsi" w:cstheme="minorBidi"/>
+          <w:sz w:val="22"/>
+          <w:szCs w:val="22"/>
+          <w:lang w:eastAsia="en-US"/>
+        </w:rPr>
+      </w:pPr>
+    </w:p>
+    <w:p>
+      <w:pPr>
+        <w:spacing w:after="0"/>
+        <w:ind w:left="360"/>
+        <w:rPr>
+          <w:b/>
+        </w:rPr>
+      </w:pPr>
+      <w:r>
+        <w:rPr>
+          <w:b/>
+        </w:rPr>
+        <w:t>Geplante Meilensteine</w:t>
       </w:r>
     </w:p>
     <w:p>
@@ -4227,204 +4616,7 @@
           <w:szCs w:val="22"/>
           <w:lang w:eastAsia="en-US"/>
         </w:rPr>
-        <w:lastRenderedPageBreak/>
-        <w:t xml:space="preserve">Filtern von Daten (nach Standort, </w:t>
-      </w:r>
-      <w:proofErr w:type="gramStart"/>
-      <w:r>
-        <w:rPr>
-          <w:rFonts w:asciiTheme="minorHAnsi" w:eastAsiaTheme="minorHAnsi" w:hAnsiTheme="minorHAnsi" w:cstheme="minorBidi"/>
-          <w:sz w:val="22"/>
-          <w:szCs w:val="22"/>
-          <w:lang w:eastAsia="en-US"/>
-        </w:rPr>
-        <w:t>Bezeichnung,…</w:t>
-      </w:r>
-      <w:proofErr w:type="gramEnd"/>
-      <w:r>
-        <w:rPr>
-          <w:rFonts w:asciiTheme="minorHAnsi" w:eastAsiaTheme="minorHAnsi" w:hAnsiTheme="minorHAnsi" w:cstheme="minorBidi"/>
-          <w:sz w:val="22"/>
-          <w:szCs w:val="22"/>
-          <w:lang w:eastAsia="en-US"/>
-        </w:rPr>
-        <w:t>) um diese zu editieren oder löschen.</w:t>
-      </w:r>
-    </w:p>
-    <w:p>
-      <w:pPr>
-        <w:pStyle w:val="StandardWeb"/>
-        <w:shd w:val="clear" w:color="auto" w:fill="FFFFFF"/>
-        <w:spacing w:before="120" w:beforeAutospacing="0" w:after="120" w:afterAutospacing="0"/>
-        <w:ind w:left="360"/>
-        <w:rPr>
-          <w:rFonts w:asciiTheme="minorHAnsi" w:eastAsiaTheme="minorHAnsi" w:hAnsiTheme="minorHAnsi" w:cstheme="minorBidi"/>
-          <w:sz w:val="22"/>
-          <w:szCs w:val="22"/>
-          <w:lang w:eastAsia="en-US"/>
-        </w:rPr>
-      </w:pPr>
-    </w:p>
-    <w:p>
-      <w:pPr>
-        <w:spacing w:after="0"/>
-        <w:ind w:left="360"/>
-        <w:rPr>
-          <w:b/>
-        </w:rPr>
-      </w:pPr>
-      <w:r>
-        <w:rPr>
-          <w:b/>
-        </w:rPr>
-        <w:t>Erweiterungen/Nicht-Plicht-Ziele</w:t>
-      </w:r>
-    </w:p>
-    <w:p>
-      <w:pPr>
-        <w:pStyle w:val="Listenabsatz"/>
-        <w:numPr>
-          <w:ilvl w:val="0"/>
-          <w:numId w:val="12"/>
-        </w:numPr>
-        <w:spacing w:after="0"/>
-      </w:pPr>
-      <w:r>
-        <w:t>Entwicklung einer Mobile-App für Windows-Phone</w:t>
-      </w:r>
-    </w:p>
-    <w:p>
-      <w:pPr>
-        <w:pStyle w:val="Listenabsatz"/>
-        <w:spacing w:after="0"/>
-      </w:pPr>
-    </w:p>
-    <w:p>
-      <w:pPr>
-        <w:pStyle w:val="Listenabsatz"/>
-        <w:numPr>
-          <w:ilvl w:val="0"/>
-          <w:numId w:val="12"/>
-        </w:numPr>
-        <w:spacing w:after="0"/>
-      </w:pPr>
-      <w:r>
-        <w:t xml:space="preserve">Virtuelle Speicherpunkte. </w:t>
-      </w:r>
-      <w:r>
-        <w:rPr>
-          <w:rFonts w:ascii="Arial" w:hAnsi="Arial" w:cs="Arial"/>
-          <w:color w:val="222222"/>
-          <w:sz w:val="19"/>
-          <w:szCs w:val="19"/>
-          <w:shd w:val="clear" w:color="auto" w:fill="FFFFFF"/>
-        </w:rPr>
-        <w:t>Zum Beispiel haben wir drei Stromzähler – deren Summe den Gesamtverbrauch des Gebäudes wiederspiegelt. Oder man hat eine</w:t>
-      </w:r>
-      <w:r>
-        <w:rPr>
-          <w:rFonts w:ascii="Arial" w:hAnsi="Arial" w:cs="Arial"/>
-          <w:color w:val="222222"/>
-          <w:sz w:val="19"/>
-          <w:szCs w:val="19"/>
-          <w:shd w:val="clear" w:color="auto" w:fill="FFFFFF"/>
-        </w:rPr>
-        <w:t>n</w:t>
-      </w:r>
-      <w:r>
-        <w:rPr>
-          <w:rFonts w:ascii="Arial" w:hAnsi="Arial" w:cs="Arial"/>
-          <w:color w:val="222222"/>
-          <w:sz w:val="19"/>
-          <w:szCs w:val="19"/>
-          <w:shd w:val="clear" w:color="auto" w:fill="FFFFFF"/>
-        </w:rPr>
-        <w:t xml:space="preserve"> Hauptwasserzähler für 2 Objekte und nur in Objekt1 einen Wasserzähler, dann wäre die Wassermenge für Objekt2 = Hauptwasserzähler-Objekt1.</w:t>
-      </w:r>
-    </w:p>
-    <w:p>
-      <w:pPr>
-        <w:pStyle w:val="Listenabsatz"/>
-        <w:spacing w:after="0"/>
-      </w:pPr>
-    </w:p>
-    <w:p>
-      <w:pPr>
-        <w:pStyle w:val="Listenabsatz"/>
-        <w:numPr>
-          <w:ilvl w:val="0"/>
-          <w:numId w:val="12"/>
-        </w:numPr>
-        <w:spacing w:after="0"/>
-      </w:pPr>
-      <w:r>
-        <w:rPr>
-          <w:rFonts w:ascii="Arial" w:hAnsi="Arial" w:cs="Arial"/>
-          <w:color w:val="222222"/>
-          <w:sz w:val="19"/>
-          <w:szCs w:val="19"/>
-          <w:shd w:val="clear" w:color="auto" w:fill="FFFFFF"/>
-        </w:rPr>
-        <w:t>Anzeige von Grafen: Auf der Übersichtsseite kann man dann beliebige Speicherpunkte anwählen und Perioden definieren – die zugehörigen Werteverläufe werden dann in einem Diagramm angezeigt.</w:t>
-      </w:r>
-      <w:r>
-        <w:rPr>
-          <w:rFonts w:ascii="Arial" w:hAnsi="Arial" w:cs="Arial"/>
-          <w:color w:val="222222"/>
-          <w:sz w:val="19"/>
-          <w:szCs w:val="19"/>
-          <w:shd w:val="clear" w:color="auto" w:fill="FFFFFF"/>
-        </w:rPr>
-        <w:t xml:space="preserve"> Die Perioden sollen frei wählbar sein (z.B. sollten die Verläufe eines Zählers von zwei oder mehr verschiedenen Jahren übereinander dargestellt werden können).</w:t>
-      </w:r>
-    </w:p>
-    <w:p>
-      <w:pPr>
-        <w:pStyle w:val="Listenabsatz"/>
-        <w:numPr>
-          <w:ilvl w:val="1"/>
-          <w:numId w:val="12"/>
-        </w:numPr>
-        <w:spacing w:after="0"/>
-      </w:pPr>
-      <w:r>
-        <w:rPr>
-          <w:rFonts w:ascii="Arial" w:hAnsi="Arial" w:cs="Arial"/>
-          <w:color w:val="222222"/>
-          <w:sz w:val="19"/>
-          <w:szCs w:val="19"/>
-          <w:shd w:val="clear" w:color="auto" w:fill="FFFFFF"/>
-        </w:rPr>
-        <w:t>Die Werte sollen in Excel exportiert werden können!</w:t>
-      </w:r>
-    </w:p>
-    <w:p>
-      <w:pPr>
-        <w:pStyle w:val="StandardWeb"/>
-        <w:shd w:val="clear" w:color="auto" w:fill="FFFFFF"/>
-        <w:spacing w:before="120" w:beforeAutospacing="0" w:after="120" w:afterAutospacing="0"/>
-        <w:ind w:left="360"/>
-        <w:rPr>
-          <w:rFonts w:asciiTheme="minorHAnsi" w:eastAsiaTheme="minorHAnsi" w:hAnsiTheme="minorHAnsi" w:cstheme="minorBidi"/>
-          <w:sz w:val="22"/>
-          <w:szCs w:val="22"/>
-          <w:lang w:eastAsia="en-US"/>
-        </w:rPr>
-      </w:pPr>
-    </w:p>
-    <w:p>
-      <w:pPr>
-        <w:spacing w:after="0"/>
-        <w:ind w:left="360"/>
-        <w:rPr>
-          <w:b/>
-        </w:rPr>
-      </w:pPr>
-      <w:r>
-        <w:rPr>
-          <w:b/>
-        </w:rPr>
-        <w:t>Geplante Meilensteine</w:t>
+        <w:t>Einarbeitung</w:t>
       </w:r>
     </w:p>
     <w:p>
@@ -4450,7 +4642,7 @@
           <w:szCs w:val="22"/>
           <w:lang w:eastAsia="en-US"/>
         </w:rPr>
-        <w:t>Einarbeitung</w:t>
+        <w:t>Fertiges Userinterface der Website</w:t>
       </w:r>
     </w:p>
     <w:p>
@@ -4476,7 +4668,7 @@
           <w:szCs w:val="22"/>
           <w:lang w:eastAsia="en-US"/>
         </w:rPr>
-        <w:t>Fertiges Userinterface der Website</w:t>
+        <w:t>Fertige Android-App</w:t>
       </w:r>
     </w:p>
     <w:p>
@@ -4502,7 +4694,7 @@
           <w:szCs w:val="22"/>
           <w:lang w:eastAsia="en-US"/>
         </w:rPr>
-        <w:t>Fertige Android-App</w:t>
+        <w:t>Statistiken und Berichte abgeschlossen</w:t>
       </w:r>
     </w:p>
     <w:p>
@@ -4528,7 +4720,7 @@
           <w:szCs w:val="22"/>
           <w:lang w:eastAsia="en-US"/>
         </w:rPr>
-        <w:t>Statistiken und Berichte abgeschlossen</w:t>
+        <w:t>Funktionsfähiges Projekt</w:t>
       </w:r>
     </w:p>
     <w:p>
@@ -4554,7 +4746,7 @@
           <w:szCs w:val="22"/>
           <w:lang w:eastAsia="en-US"/>
         </w:rPr>
-        <w:t>Funktionsfähiges Projekt</w:t>
+        <w:t>Fertigstellung Tests</w:t>
       </w:r>
     </w:p>
     <w:p>
@@ -4580,32 +4772,6 @@
           <w:szCs w:val="22"/>
           <w:lang w:eastAsia="en-US"/>
         </w:rPr>
-        <w:t>Fertigstellung Tests</w:t>
-      </w:r>
-    </w:p>
-    <w:p>
-      <w:pPr>
-        <w:pStyle w:val="StandardWeb"/>
-        <w:numPr>
-          <w:ilvl w:val="0"/>
-          <w:numId w:val="10"/>
-        </w:numPr>
-        <w:shd w:val="clear" w:color="auto" w:fill="FFFFFF"/>
-        <w:spacing w:before="120" w:beforeAutospacing="0" w:after="120" w:afterAutospacing="0"/>
-        <w:rPr>
-          <w:rFonts w:asciiTheme="minorHAnsi" w:eastAsiaTheme="minorHAnsi" w:hAnsiTheme="minorHAnsi" w:cstheme="minorBidi"/>
-          <w:sz w:val="22"/>
-          <w:szCs w:val="22"/>
-          <w:lang w:eastAsia="en-US"/>
-        </w:rPr>
-      </w:pPr>
-      <w:r>
-        <w:rPr>
-          <w:rFonts w:asciiTheme="minorHAnsi" w:eastAsiaTheme="minorHAnsi" w:hAnsiTheme="minorHAnsi" w:cstheme="minorBidi"/>
-          <w:sz w:val="22"/>
-          <w:szCs w:val="22"/>
-          <w:lang w:eastAsia="en-US"/>
-        </w:rPr>
         <w:t>Fertige Dokumentation</w:t>
       </w:r>
     </w:p>
@@ -4631,14 +4797,15 @@
           <w:lang w:val="de-AT"/>
         </w:rPr>
       </w:pPr>
-      <w:bookmarkStart w:id="5" w:name="_Toc488393900"/>
+      <w:bookmarkStart w:id="4" w:name="_Toc488393900"/>
       <w:r>
         <w:rPr>
           <w:lang w:val="de-AT"/>
         </w:rPr>
+        <w:lastRenderedPageBreak/>
         <w:t>Zweck dieses Dokuments</w:t>
       </w:r>
-      <w:bookmarkEnd w:id="5"/>
+      <w:bookmarkEnd w:id="4"/>
     </w:p>
     <w:p>
       <w:pPr>
@@ -4817,7 +4984,7 @@
           <w:lang w:val="de-AT"/>
         </w:rPr>
       </w:pPr>
-      <w:bookmarkStart w:id="6" w:name="_Toc488393901"/>
+      <w:bookmarkStart w:id="5" w:name="_Toc488393901"/>
       <w:r>
         <w:rPr>
           <w:lang w:val="de-AT"/>
@@ -4825,7 +4992,7 @@
         <w:lastRenderedPageBreak/>
         <w:t>Anforderungen</w:t>
       </w:r>
-      <w:bookmarkEnd w:id="6"/>
+      <w:bookmarkEnd w:id="5"/>
     </w:p>
     <w:p>
       <w:pPr>
@@ -4834,7 +5001,7 @@
           <w:lang w:val="de-AT"/>
         </w:rPr>
       </w:pPr>
-      <w:bookmarkStart w:id="7" w:name="_Toc488393902"/>
+      <w:bookmarkStart w:id="6" w:name="_Toc488393902"/>
       <w:r>
         <w:rPr>
           <w:noProof/>
@@ -4908,7 +5075,7 @@
         </w:rPr>
         <w:t xml:space="preserve"> Diagramm</w:t>
       </w:r>
-      <w:bookmarkEnd w:id="7"/>
+      <w:bookmarkEnd w:id="6"/>
       <w:r>
         <w:rPr>
           <w:lang w:val="de-AT"/>
@@ -4923,7 +5090,7 @@
           <w:lang w:val="de-AT"/>
         </w:rPr>
       </w:pPr>
-      <w:bookmarkStart w:id="8" w:name="_Toc488393903"/>
+      <w:bookmarkStart w:id="7" w:name="_Toc488393903"/>
       <w:r>
         <w:rPr>
           <w:lang w:val="de-AT"/>
@@ -4931,6 +5098,65 @@
         <w:lastRenderedPageBreak/>
         <w:t>Bildschirmmasken</w:t>
       </w:r>
+      <w:bookmarkEnd w:id="7"/>
+    </w:p>
+    <w:p>
+      <w:pPr>
+        <w:rPr>
+          <w:lang w:eastAsia="de-DE"/>
+        </w:rPr>
+      </w:pPr>
+      <w:r>
+        <w:rPr>
+          <w:lang w:eastAsia="de-DE"/>
+        </w:rPr>
+        <w:t>Bildschirm</w:t>
+      </w:r>
+      <w:r>
+        <w:rPr>
+          <w:lang w:eastAsia="de-DE"/>
+        </w:rPr>
+        <w:t>masken sind im Anhang unter 2.11</w:t>
+      </w:r>
+      <w:r>
+        <w:rPr>
+          <w:lang w:eastAsia="de-DE"/>
+        </w:rPr>
+        <w:t>.1</w:t>
+      </w:r>
+      <w:r>
+        <w:rPr>
+          <w:lang w:eastAsia="de-DE"/>
+        </w:rPr>
+        <w:t xml:space="preserve"> und 2.11</w:t>
+      </w:r>
+      <w:r>
+        <w:rPr>
+          <w:lang w:eastAsia="de-DE"/>
+        </w:rPr>
+        <w:t>.2</w:t>
+      </w:r>
+      <w:r>
+        <w:rPr>
+          <w:lang w:eastAsia="de-DE"/>
+        </w:rPr>
+        <w:t xml:space="preserve"> zu finden.</w:t>
+      </w:r>
+    </w:p>
+    <w:p>
+      <w:pPr>
+        <w:pStyle w:val="berschrift2"/>
+        <w:rPr>
+          <w:lang w:val="de-AT"/>
+        </w:rPr>
+      </w:pPr>
+      <w:bookmarkStart w:id="8" w:name="_Toc488393904"/>
+      <w:r>
+        <w:rPr>
+          <w:lang w:val="de-AT"/>
+        </w:rPr>
+        <w:t>Rahmenanforderungen</w:t>
+      </w:r>
       <w:bookmarkEnd w:id="8"/>
     </w:p>
     <w:p>
@@ -4943,38 +5169,52 @@
         <w:rPr>
           <w:lang w:eastAsia="de-DE"/>
         </w:rPr>
-        <w:t>Bildschirm</w:t>
-      </w:r>
-      <w:r>
-        <w:rPr>
-          <w:lang w:eastAsia="de-DE"/>
-        </w:rPr>
-        <w:t>masken sind im Anhang unter 2.11</w:t>
-      </w:r>
-      <w:r>
-        <w:rPr>
-          <w:lang w:eastAsia="de-DE"/>
-        </w:rPr>
-        <w:t>.1</w:t>
-      </w:r>
-      <w:r>
-        <w:rPr>
-          <w:lang w:eastAsia="de-DE"/>
-        </w:rPr>
-        <w:t xml:space="preserve"> und 2.11</w:t>
-      </w:r>
-      <w:r>
-        <w:rPr>
-          <w:lang w:eastAsia="de-DE"/>
-        </w:rPr>
-        <w:t>.2</w:t>
-      </w:r>
-      <w:r>
-        <w:rPr>
-          <w:lang w:eastAsia="de-DE"/>
-        </w:rPr>
-        <w:t xml:space="preserve"> zu finden.</w:t>
-      </w:r>
+        <w:t>Es sollen zwei Oberflächen erstellt werden. Ein Webinterface und eine Android-App</w:t>
+      </w:r>
+      <w:r>
+        <w:rPr>
+          <w:lang w:eastAsia="de-DE"/>
+        </w:rPr>
+        <w:t>lik</w:t>
+      </w:r>
+      <w:r>
+        <w:rPr>
+          <w:lang w:eastAsia="de-DE"/>
+        </w:rPr>
+        <w:t xml:space="preserve">ation. Am Webinterface soll es die Möglichkeit geben sich seine Zähler, Berichte, Statistiken und Warnungen frei konfigurieren zu können. Weiters sollen im Webinterface die Statistiken und Warnungen zur Überschreitung der Energieverbräuche angezeigt werden. </w:t>
+      </w:r>
+      <w:r>
+        <w:rPr>
+          <w:lang w:eastAsia="de-DE"/>
+        </w:rPr>
+        <w:t>Auch der Download der Berichte soll hier möglich sein.</w:t>
+      </w:r>
+    </w:p>
+    <w:p>
+      <w:pPr>
+        <w:rPr>
+          <w:lang w:eastAsia="de-DE"/>
+        </w:rPr>
+      </w:pPr>
+      <w:r>
+        <w:rPr>
+          <w:lang w:eastAsia="de-DE"/>
+        </w:rPr>
+        <w:t>Die Android-Applik</w:t>
+      </w:r>
+      <w:r>
+        <w:rPr>
+          <w:lang w:eastAsia="de-DE"/>
+        </w:rPr>
+        <w:t>ation soll die Möglichkeit bieten, sich am Smartphone mit seinem Konto anzumelden und sich anschließend Statistiken anzeigen zu lassen. Auch hier soll es möglich sein sich Berichte herunterzuladen. Warnungen und Benachrichtigungen sollen bei zu hohem Verbrauch direkt am Smartphone angezeigt werden.</w:t>
+      </w:r>
+    </w:p>
+    <w:p>
+      <w:pPr>
+        <w:rPr>
+          <w:lang w:eastAsia="de-DE"/>
+        </w:rPr>
+      </w:pPr>
     </w:p>
     <w:p>
       <w:pPr>
@@ -4983,12 +5223,18 @@
           <w:lang w:val="de-AT"/>
         </w:rPr>
       </w:pPr>
-      <w:bookmarkStart w:id="9" w:name="_Toc488393904"/>
+      <w:bookmarkStart w:id="9" w:name="_Toc488393905"/>
       <w:r>
         <w:rPr>
           <w:lang w:val="de-AT"/>
         </w:rPr>
-        <w:t>Rahmenanforderungen</w:t>
+        <w:t>Anforderungen Seitenaufbau</w:t>
+      </w:r>
+      <w:r>
+        <w:rPr>
+          <w:lang w:val="de-AT"/>
+        </w:rPr>
+        <w:t>-Webinterface</w:t>
       </w:r>
       <w:bookmarkEnd w:id="9"/>
     </w:p>
@@ -5002,44 +5248,21 @@
         <w:rPr>
           <w:lang w:eastAsia="de-DE"/>
         </w:rPr>
-        <w:t>Es sollen zwei Oberflächen erstellt werden. Ein Webinterface und eine Android-App</w:t>
-      </w:r>
-      <w:r>
-        <w:rPr>
-          <w:lang w:eastAsia="de-DE"/>
-        </w:rPr>
-        <w:t>lik</w:t>
-      </w:r>
-      <w:r>
-        <w:rPr>
-          <w:lang w:eastAsia="de-DE"/>
-        </w:rPr>
-        <w:t xml:space="preserve">ation. Am Webinterface soll es die Möglichkeit geben sich seine Zähler, Berichte, Statistiken und Warnungen frei konfigurieren zu können. Weiters sollen im Webinterface die Statistiken und Warnungen zur Überschreitung der Energieverbräuche angezeigt werden. </w:t>
-      </w:r>
-      <w:r>
-        <w:rPr>
-          <w:lang w:eastAsia="de-DE"/>
-        </w:rPr>
-        <w:t>Auch der Download der Berichte soll hier möglich sein.</w:t>
-      </w:r>
-    </w:p>
-    <w:p>
-      <w:pPr>
-        <w:rPr>
-          <w:lang w:eastAsia="de-DE"/>
-        </w:rPr>
-      </w:pPr>
-      <w:r>
-        <w:rPr>
-          <w:lang w:eastAsia="de-DE"/>
-        </w:rPr>
-        <w:t>Die Android-Applik</w:t>
-      </w:r>
-      <w:r>
-        <w:rPr>
-          <w:lang w:eastAsia="de-DE"/>
-        </w:rPr>
-        <w:t>ation soll die Möglichkeit bieten, sich am Smartphone mit seinem Konto anzumelden und sich anschließend Statistiken anzeigen zu lassen. Auch hier soll es möglich sein sich Berichte herunterzuladen. Warnungen und Benachrichtigungen sollen bei zu hohem Verbrauch direkt am Smartphone angezeigt werden.</w:t>
+        <w:t xml:space="preserve">Das Webinterface soll ein dynamisches Layout erhalten und sich somit bestmöglich auf alle Gerätegrößen (PC, Notebook, Tablet, </w:t>
+      </w:r>
+      <w:proofErr w:type="gramStart"/>
+      <w:r>
+        <w:rPr>
+          <w:lang w:eastAsia="de-DE"/>
+        </w:rPr>
+        <w:t>Smartphone,…</w:t>
+      </w:r>
+      <w:proofErr w:type="gramEnd"/>
+      <w:r>
+        <w:rPr>
+          <w:lang w:eastAsia="de-DE"/>
+        </w:rPr>
+        <w:t>) anpassen. Das Design soll ansprechend und modern sein. Hier wird als Hilfe die Bootstrap-Library verwendet. Für die einfache Verwendung des Systems, soll der Aufbau des Webinterfaces intuitiv und einfach gehalten werden.</w:t>
       </w:r>
     </w:p>
     <w:p>
@@ -5056,18 +5279,30 @@
           <w:lang w:val="de-AT"/>
         </w:rPr>
       </w:pPr>
-      <w:bookmarkStart w:id="10" w:name="_Toc488393905"/>
+      <w:bookmarkStart w:id="10" w:name="_Toc488393906"/>
       <w:r>
         <w:rPr>
           <w:lang w:val="de-AT"/>
         </w:rPr>
-        <w:t>Anforderungen Seitenaufbau</w:t>
+        <w:t>Anforderungen</w:t>
       </w:r>
       <w:r>
         <w:rPr>
           <w:lang w:val="de-AT"/>
         </w:rPr>
-        <w:t>-Webinterface</w:t>
+        <w:t xml:space="preserve"> Aufbau</w:t>
+      </w:r>
+      <w:r>
+        <w:rPr>
+          <w:lang w:val="de-AT"/>
+        </w:rPr>
+        <w:t xml:space="preserve"> Android-Applik</w:t>
+      </w:r>
+      <w:r>
+        <w:rPr>
+          <w:lang w:val="de-AT"/>
+        </w:rPr>
+        <w:t>ation</w:t>
       </w:r>
       <w:bookmarkEnd w:id="10"/>
     </w:p>
@@ -5081,21 +5316,76 @@
         <w:rPr>
           <w:lang w:eastAsia="de-DE"/>
         </w:rPr>
-        <w:t xml:space="preserve">Das Webinterface soll ein dynamisches Layout erhalten und sich somit bestmöglich auf alle Gerätegrößen (PC, Notebook, Tablet, </w:t>
+        <w:t xml:space="preserve">Wie auch das Webinterface, soll die Android-App ein ansprechendes, modernes Layout erhalten und der Aufbau und die Bedienbarkeit so einfach wie möglich gestaltet werden. </w:t>
+      </w:r>
+      <w:r>
+        <w:rPr>
+          <w:lang w:eastAsia="de-DE"/>
+        </w:rPr>
+        <w:t xml:space="preserve">Die App soll für Smartphones und Tablets optimiert sein und im Hoch-, und Querformat verwendet werden können. </w:t>
+      </w:r>
+    </w:p>
+    <w:p>
+      <w:pPr>
+        <w:rPr>
+          <w:lang w:eastAsia="de-DE"/>
+        </w:rPr>
+      </w:pPr>
+    </w:p>
+    <w:p>
+      <w:pPr>
+        <w:pStyle w:val="berschrift2"/>
+        <w:rPr>
+          <w:lang w:val="de-AT"/>
+        </w:rPr>
+      </w:pPr>
+      <w:bookmarkStart w:id="11" w:name="_Toc488393907"/>
+      <w:r>
+        <w:rPr>
+          <w:lang w:val="de-AT"/>
+        </w:rPr>
+        <w:t>Anforderungen Datenbank</w:t>
+      </w:r>
+      <w:bookmarkEnd w:id="11"/>
+    </w:p>
+    <w:p>
+      <w:pPr>
+        <w:rPr>
+          <w:lang w:eastAsia="de-DE"/>
+        </w:rPr>
+      </w:pPr>
+      <w:r>
+        <w:rPr>
+          <w:lang w:eastAsia="de-DE"/>
+        </w:rPr>
+        <w:t xml:space="preserve">Die Datenbank soll anfangs die Zählerdaten in kürzeren Abständen speichern (alle 30 Minuten). Nach einer gewissen Dauer (1 Jahr, 2 </w:t>
       </w:r>
       <w:proofErr w:type="gramStart"/>
       <w:r>
         <w:rPr>
           <w:lang w:eastAsia="de-DE"/>
         </w:rPr>
-        <w:t>Smartphone,…</w:t>
+        <w:t>Jahre, ….</w:t>
       </w:r>
       <w:proofErr w:type="gramEnd"/>
       <w:r>
         <w:rPr>
           <w:lang w:eastAsia="de-DE"/>
         </w:rPr>
-        <w:t>) anpassen. Das Design soll ansprechend und modern sein. Hier wird als Hilfe die Bootstrap-Library verwendet. Für die einfache Verwendung des Systems, soll der Aufbau des Webinterfaces intuitiv und einfach gehalten werden.</w:t>
+        <w:t xml:space="preserve">) sollen die Daten immer weiter komprimiert und zusammengefasst werden. Beispielsweise sollen nach einem Jahr die Daten auf nur mehr stündliche Werte komprimiert werden. </w:t>
+      </w:r>
+    </w:p>
+    <w:p>
+      <w:pPr>
+        <w:rPr>
+          <w:lang w:eastAsia="de-DE"/>
+        </w:rPr>
+      </w:pPr>
+      <w:r>
+        <w:rPr>
+          <w:lang w:eastAsia="de-DE"/>
+        </w:rPr>
+        <w:br w:type="page"/>
       </w:r>
     </w:p>
     <w:p>
@@ -5112,50 +5402,210 @@
           <w:lang w:val="de-AT"/>
         </w:rPr>
       </w:pPr>
-      <w:bookmarkStart w:id="11" w:name="_Toc488393906"/>
+      <w:bookmarkStart w:id="12" w:name="_Toc488393908"/>
       <w:r>
         <w:rPr>
           <w:lang w:val="de-AT"/>
         </w:rPr>
-        <w:t>Anforderungen</w:t>
-      </w:r>
-      <w:r>
+        <w:t>Anforderungen Statistiken und Berichte</w:t>
+      </w:r>
+      <w:bookmarkEnd w:id="12"/>
+    </w:p>
+    <w:p>
+      <w:pPr>
+        <w:rPr>
+          <w:lang w:eastAsia="de-DE"/>
+        </w:rPr>
+      </w:pPr>
+      <w:r>
+        <w:rPr>
+          <w:lang w:eastAsia="de-DE"/>
+        </w:rPr>
+        <w:t xml:space="preserve">Statistiken sollen direkt im Webinterface und in der App angezeigt werden. Genauso wie die Berichte, soll es möglich sein diese frei zu konfigurieren. Beispiele für die Konfiguration sind die Auswahl der Zähler (sollen alle Zähler ausgewertet werden, oder nur bestimmte Zähler?), Anomalien, wie Abhängigkeit des Stromverbrauchs mit der Außentemperatur, oder wie groß die Zeitabstände der einzelnen Messungen sein sollen. </w:t>
+      </w:r>
+    </w:p>
+    <w:p>
+      <w:pPr>
+        <w:rPr>
+          <w:lang w:eastAsia="de-DE"/>
+        </w:rPr>
+      </w:pPr>
+      <w:r>
+        <w:rPr>
+          <w:lang w:eastAsia="de-DE"/>
+        </w:rPr>
+        <w:t>Für Berichte soll es auch noch möglich sein, Perioden zu wählen, in welchen von selbst Berichte erstellt werden. Die Berichte können selbst gewählte Statistiken enthalten.</w:t>
+      </w:r>
+    </w:p>
+    <w:p>
+      <w:pPr>
+        <w:rPr>
+          <w:lang w:eastAsia="de-DE"/>
+        </w:rPr>
+      </w:pPr>
+    </w:p>
+    <w:p>
+      <w:pPr>
+        <w:pStyle w:val="berschrift2"/>
         <w:rPr>
           <w:lang w:val="de-AT"/>
         </w:rPr>
-        <w:t xml:space="preserve"> Aufbau</w:t>
-      </w:r>
+      </w:pPr>
+      <w:bookmarkStart w:id="13" w:name="_Toc488393909"/>
       <w:r>
         <w:rPr>
           <w:lang w:val="de-AT"/>
         </w:rPr>
-        <w:t xml:space="preserve"> Android-Applik</w:t>
-      </w:r>
-      <w:r>
+        <w:t>Anforderungen Report-Bot</w:t>
+      </w:r>
+      <w:bookmarkEnd w:id="13"/>
+    </w:p>
+    <w:p>
+      <w:pPr>
+        <w:rPr>
+          <w:lang w:eastAsia="de-DE"/>
+        </w:rPr>
+      </w:pPr>
+      <w:r>
+        <w:rPr>
+          <w:lang w:eastAsia="de-DE"/>
+        </w:rPr>
+        <w:t>Um die Stromdaten der AMIS-Zähler zu erhalten, muss ein Report-Bot programmiert werden, welcher sich mit den Userdaten eines Benutzers anmeldet, sich anschließend die Daten jedes einzelnen Stromzählers holt, die Daten anschließend komprimiert, in der Datenbank speichert und sich am Ende wieder vom Nutzerkonto abmeldet.</w:t>
+      </w:r>
+    </w:p>
+    <w:p>
+      <w:pPr>
+        <w:rPr>
+          <w:lang w:eastAsia="de-DE"/>
+        </w:rPr>
+      </w:pPr>
+      <w:proofErr w:type="gramStart"/>
+      <w:r>
+        <w:rPr>
+          <w:lang w:eastAsia="de-DE"/>
+        </w:rPr>
+        <w:t>Der Bot</w:t>
+      </w:r>
+      <w:proofErr w:type="gramEnd"/>
+      <w:r>
+        <w:rPr>
+          <w:lang w:eastAsia="de-DE"/>
+        </w:rPr>
+        <w:t xml:space="preserve"> soll sich selbstständig, ab der ersten Anmeldung eines Users, täglich anmelden und die täglichen Werte der Zähler auslesen. </w:t>
+      </w:r>
+      <w:proofErr w:type="gramStart"/>
+      <w:r>
+        <w:rPr>
+          <w:lang w:eastAsia="de-DE"/>
+        </w:rPr>
+        <w:t>Der Bot</w:t>
+      </w:r>
+      <w:proofErr w:type="gramEnd"/>
+      <w:r>
+        <w:rPr>
+          <w:lang w:eastAsia="de-DE"/>
+        </w:rPr>
+        <w:t xml:space="preserve"> soll so effizient wie möglich arbeiten, um nicht zu viel </w:t>
+      </w:r>
+      <w:proofErr w:type="spellStart"/>
+      <w:r>
+        <w:rPr>
+          <w:lang w:eastAsia="de-DE"/>
+        </w:rPr>
+        <w:t>Netzwerktraffic</w:t>
+      </w:r>
+      <w:proofErr w:type="spellEnd"/>
+      <w:r>
+        <w:rPr>
+          <w:lang w:eastAsia="de-DE"/>
+        </w:rPr>
+        <w:t xml:space="preserve"> zu erzeugen.</w:t>
+      </w:r>
+    </w:p>
+    <w:p>
+      <w:pPr>
+        <w:rPr>
+          <w:lang w:eastAsia="de-DE"/>
+        </w:rPr>
+      </w:pPr>
+    </w:p>
+    <w:p>
+      <w:pPr>
+        <w:pStyle w:val="berschrift2"/>
         <w:rPr>
           <w:lang w:val="de-AT"/>
         </w:rPr>
-        <w:t>ation</w:t>
-      </w:r>
-      <w:bookmarkEnd w:id="11"/>
-    </w:p>
-    <w:p>
-      <w:pPr>
-        <w:rPr>
-          <w:lang w:eastAsia="de-DE"/>
-        </w:rPr>
-      </w:pPr>
-      <w:r>
-        <w:rPr>
-          <w:lang w:eastAsia="de-DE"/>
-        </w:rPr>
-        <w:t xml:space="preserve">Wie auch das Webinterface, soll die Android-App ein ansprechendes, modernes Layout erhalten und der Aufbau und die Bedienbarkeit so einfach wie möglich gestaltet werden. </w:t>
-      </w:r>
-      <w:r>
-        <w:rPr>
-          <w:lang w:eastAsia="de-DE"/>
-        </w:rPr>
-        <w:t xml:space="preserve">Die App soll für Smartphones und Tablets optimiert sein und im Hoch-, und Querformat verwendet werden können. </w:t>
+      </w:pPr>
+      <w:bookmarkStart w:id="14" w:name="_Toc488393910"/>
+      <w:r>
+        <w:rPr>
+          <w:lang w:val="de-AT"/>
+        </w:rPr>
+        <w:t xml:space="preserve">Anforderungen </w:t>
+      </w:r>
+      <w:proofErr w:type="spellStart"/>
+      <w:r>
+        <w:rPr>
+          <w:lang w:val="de-AT"/>
+        </w:rPr>
+        <w:t>Logindaten</w:t>
+      </w:r>
+      <w:bookmarkEnd w:id="14"/>
+      <w:proofErr w:type="spellEnd"/>
+    </w:p>
+    <w:p>
+      <w:pPr>
+        <w:rPr>
+          <w:lang w:eastAsia="de-DE"/>
+        </w:rPr>
+      </w:pPr>
+      <w:r>
+        <w:rPr>
+          <w:lang w:eastAsia="de-DE"/>
+        </w:rPr>
+        <w:t xml:space="preserve">Zur Anmeldung im AEMS sollen die selben </w:t>
+      </w:r>
+      <w:proofErr w:type="spellStart"/>
+      <w:r>
+        <w:rPr>
+          <w:lang w:eastAsia="de-DE"/>
+        </w:rPr>
+        <w:t>Logindaten</w:t>
+      </w:r>
+      <w:proofErr w:type="spellEnd"/>
+      <w:r>
+        <w:rPr>
+          <w:lang w:eastAsia="de-DE"/>
+        </w:rPr>
+        <w:t xml:space="preserve"> verwendet werden, wie auf der Energie AG Seite, mit welcher man sich dort die einzelnen Zählerdaten ansehen kann. Die </w:t>
+      </w:r>
+      <w:proofErr w:type="spellStart"/>
+      <w:r>
+        <w:rPr>
+          <w:lang w:eastAsia="de-DE"/>
+        </w:rPr>
+        <w:t>Logindaten</w:t>
+      </w:r>
+      <w:proofErr w:type="spellEnd"/>
+      <w:r>
+        <w:rPr>
+          <w:lang w:eastAsia="de-DE"/>
+        </w:rPr>
+        <w:t xml:space="preserve"> sollen verschlüsselt und anschließend in der Datenbank gespeichert werden, damit der Report-Bot jeden Tag die </w:t>
+      </w:r>
+      <w:proofErr w:type="spellStart"/>
+      <w:r>
+        <w:rPr>
+          <w:lang w:eastAsia="de-DE"/>
+        </w:rPr>
+        <w:t>Logindaten</w:t>
+      </w:r>
+      <w:proofErr w:type="spellEnd"/>
+      <w:r>
+        <w:rPr>
+          <w:lang w:eastAsia="de-DE"/>
+        </w:rPr>
+        <w:t xml:space="preserve"> zur Verfügung hat um sich anzumelden und die Daten auszulesen. </w:t>
       </w:r>
     </w:p>
     <w:p>
@@ -5172,53 +5622,40 @@
           <w:lang w:val="de-AT"/>
         </w:rPr>
       </w:pPr>
-      <w:bookmarkStart w:id="12" w:name="_Toc488393907"/>
+      <w:bookmarkStart w:id="15" w:name="_Toc488393911"/>
       <w:r>
         <w:rPr>
           <w:lang w:val="de-AT"/>
         </w:rPr>
-        <w:t>Anforderungen Datenbank</w:t>
-      </w:r>
-      <w:bookmarkEnd w:id="12"/>
-    </w:p>
-    <w:p>
-      <w:pPr>
-        <w:rPr>
-          <w:lang w:eastAsia="de-DE"/>
-        </w:rPr>
-      </w:pPr>
-      <w:r>
-        <w:rPr>
-          <w:lang w:eastAsia="de-DE"/>
-        </w:rPr>
-        <w:t xml:space="preserve">Die Datenbank soll anfangs die Zählerdaten in kürzeren Abständen speichern (alle 30 Minuten). Nach einer gewissen Dauer (1 Jahr, 2 </w:t>
-      </w:r>
-      <w:proofErr w:type="gramStart"/>
-      <w:r>
-        <w:rPr>
-          <w:lang w:eastAsia="de-DE"/>
-        </w:rPr>
-        <w:t>Jahre, ….</w:t>
-      </w:r>
-      <w:proofErr w:type="gramEnd"/>
-      <w:r>
-        <w:rPr>
-          <w:lang w:eastAsia="de-DE"/>
-        </w:rPr>
-        <w:t xml:space="preserve">) sollen die Daten immer weiter komprimiert und zusammengefasst werden. Beispielsweise sollen nach einem Jahr die Daten auf nur mehr stündliche Werte komprimiert werden. </w:t>
-      </w:r>
-    </w:p>
-    <w:p>
-      <w:pPr>
-        <w:rPr>
-          <w:lang w:eastAsia="de-DE"/>
-        </w:rPr>
-      </w:pPr>
-      <w:r>
-        <w:rPr>
-          <w:lang w:eastAsia="de-DE"/>
-        </w:rPr>
-        <w:br w:type="page"/>
+        <w:t>Anforderungen Wasser-, Gaszähler</w:t>
+      </w:r>
+      <w:bookmarkEnd w:id="15"/>
+    </w:p>
+    <w:p>
+      <w:pPr>
+        <w:rPr>
+          <w:lang w:eastAsia="de-DE"/>
+        </w:rPr>
+      </w:pPr>
+      <w:r>
+        <w:rPr>
+          <w:lang w:eastAsia="de-DE"/>
+        </w:rPr>
+        <w:t>Auf Raspberry-</w:t>
+      </w:r>
+      <w:proofErr w:type="spellStart"/>
+      <w:r>
+        <w:rPr>
+          <w:lang w:eastAsia="de-DE"/>
+        </w:rPr>
+        <w:t>Pies</w:t>
+      </w:r>
+      <w:proofErr w:type="spellEnd"/>
+      <w:r>
+        <w:rPr>
+          <w:lang w:eastAsia="de-DE"/>
+        </w:rPr>
+        <w:t xml:space="preserve"> sollen eigene Zähler für Wasser und Gas erstellt werden. Die Daten dieser Zähler sollen auch, genauso wie die Stromdaten, in der Datenbank gespeichert und für Auswertungen, Statistiken, Berichte und Warnungen verwendet werden können. </w:t>
       </w:r>
     </w:p>
     <w:p>
@@ -5235,333 +5672,148 @@
           <w:lang w:val="de-AT"/>
         </w:rPr>
       </w:pPr>
-      <w:bookmarkStart w:id="13" w:name="_Toc488393908"/>
       <w:r>
         <w:rPr>
           <w:lang w:val="de-AT"/>
         </w:rPr>
-        <w:t>Anforderungen Statistiken und Berichte</w:t>
-      </w:r>
-      <w:bookmarkEnd w:id="13"/>
-    </w:p>
-    <w:p>
-      <w:pPr>
-        <w:rPr>
-          <w:lang w:eastAsia="de-DE"/>
-        </w:rPr>
-      </w:pPr>
-      <w:r>
-        <w:rPr>
-          <w:lang w:eastAsia="de-DE"/>
-        </w:rPr>
-        <w:t xml:space="preserve">Statistiken sollen direkt im Webinterface und in der App angezeigt werden. Genauso wie die Berichte, soll es möglich sein diese frei zu konfigurieren. Beispiele für die Konfiguration sind die Auswahl der Zähler (sollen alle Zähler ausgewertet werden, oder nur bestimmte Zähler?), Anomalien, wie Abhängigkeit des Stromverbrauchs mit der Außentemperatur, oder wie groß die Zeitabstände der einzelnen Messungen sein sollen. </w:t>
-      </w:r>
-    </w:p>
-    <w:p>
-      <w:pPr>
-        <w:rPr>
-          <w:lang w:eastAsia="de-DE"/>
-        </w:rPr>
-      </w:pPr>
-      <w:r>
-        <w:rPr>
-          <w:lang w:eastAsia="de-DE"/>
-        </w:rPr>
-        <w:t>Für Berichte soll es auch noch möglich sein, Perioden zu wählen, in welchen von selbst Berichte erstellt werden. Die Berichte können selbst gewählte Statistiken enthalten.</w:t>
-      </w:r>
-    </w:p>
-    <w:p>
-      <w:pPr>
-        <w:rPr>
-          <w:lang w:eastAsia="de-DE"/>
-        </w:rPr>
-      </w:pPr>
+        <w:t>Administration</w:t>
+      </w:r>
+    </w:p>
+    <w:p>
+      <w:pPr>
+        <w:rPr>
+          <w:lang w:eastAsia="de-DE"/>
+        </w:rPr>
+      </w:pPr>
+      <w:r>
+        <w:rPr>
+          <w:lang w:eastAsia="de-DE"/>
+        </w:rPr>
+        <w:t>Es soll zwei hierarchische Stufen geben. „Admin“ und „</w:t>
+      </w:r>
+      <w:proofErr w:type="spellStart"/>
+      <w:r>
+        <w:rPr>
+          <w:lang w:eastAsia="de-DE"/>
+        </w:rPr>
+        <w:t>Subadmin</w:t>
+      </w:r>
+      <w:proofErr w:type="spellEnd"/>
+      <w:r>
+        <w:rPr>
+          <w:lang w:eastAsia="de-DE"/>
+        </w:rPr>
+        <w:t xml:space="preserve">“. Der </w:t>
+      </w:r>
+      <w:proofErr w:type="spellStart"/>
+      <w:r>
+        <w:rPr>
+          <w:lang w:eastAsia="de-DE"/>
+        </w:rPr>
+        <w:t>Subadmin</w:t>
+      </w:r>
+      <w:proofErr w:type="spellEnd"/>
+      <w:r>
+        <w:rPr>
+          <w:lang w:eastAsia="de-DE"/>
+        </w:rPr>
+        <w:t xml:space="preserve"> soll Nutzern des Systems in seinem Zuständigkeitsgebiet die Nutzungsrechte geben und entziehen können. </w:t>
+      </w:r>
+      <w:r>
+        <w:rPr>
+          <w:lang w:eastAsia="de-DE"/>
+        </w:rPr>
+        <w:t>Die</w:t>
+      </w:r>
+      <w:r>
+        <w:rPr>
+          <w:lang w:eastAsia="de-DE"/>
+        </w:rPr>
+        <w:t xml:space="preserve"> Standort</w:t>
+      </w:r>
+      <w:r>
+        <w:rPr>
+          <w:lang w:eastAsia="de-DE"/>
+        </w:rPr>
+        <w:t>identifizierung</w:t>
+      </w:r>
+      <w:r>
+        <w:rPr>
+          <w:lang w:eastAsia="de-DE"/>
+        </w:rPr>
+        <w:t xml:space="preserve"> wird über die Postleitzahl </w:t>
+      </w:r>
+      <w:r>
+        <w:rPr>
+          <w:lang w:eastAsia="de-DE"/>
+        </w:rPr>
+        <w:t>geregelt</w:t>
+      </w:r>
+      <w:r>
+        <w:rPr>
+          <w:lang w:eastAsia="de-DE"/>
+        </w:rPr>
+        <w:t>.</w:t>
+      </w:r>
+      <w:r>
+        <w:rPr>
+          <w:lang w:eastAsia="de-DE"/>
+        </w:rPr>
+        <w:t xml:space="preserve"> Administratoren können zusätzlich zu den </w:t>
+      </w:r>
+      <w:proofErr w:type="spellStart"/>
+      <w:r>
+        <w:rPr>
+          <w:lang w:eastAsia="de-DE"/>
+        </w:rPr>
+        <w:t>Subadmin</w:t>
+      </w:r>
+      <w:proofErr w:type="spellEnd"/>
+      <w:r>
+        <w:rPr>
+          <w:lang w:eastAsia="de-DE"/>
+        </w:rPr>
+        <w:t>-Aufgaben auch noch neue Administratoren ernennen und diesen die Nutzungsrechte auch wieder entziehen.</w:t>
+      </w:r>
     </w:p>
     <w:p>
       <w:pPr>
         <w:pStyle w:val="berschrift2"/>
-        <w:rPr>
-          <w:lang w:val="de-AT"/>
-        </w:rPr>
-      </w:pPr>
-      <w:bookmarkStart w:id="14" w:name="_Toc488393909"/>
-      <w:r>
-        <w:rPr>
-          <w:lang w:val="de-AT"/>
-        </w:rPr>
-        <w:t>Anforderungen Report-Bot</w:t>
-      </w:r>
-      <w:bookmarkEnd w:id="14"/>
-    </w:p>
-    <w:p>
-      <w:pPr>
-        <w:rPr>
-          <w:lang w:eastAsia="de-DE"/>
-        </w:rPr>
-      </w:pPr>
-      <w:r>
-        <w:rPr>
-          <w:lang w:eastAsia="de-DE"/>
-        </w:rPr>
-        <w:t>Um die Stromdaten der AMIS-Zähler zu erhalten, muss ein Report-Bot programmiert werden, welcher sich mit den Userdaten eines Benutzers anmeldet, sich anschließend die Daten jedes einzelnen Stromzählers holt, die Daten anschließend komprimiert, in der Datenbank speichert und sich am Ende wieder vom Nutzerkonto abmeldet.</w:t>
-      </w:r>
-    </w:p>
-    <w:p>
-      <w:pPr>
-        <w:rPr>
-          <w:lang w:eastAsia="de-DE"/>
-        </w:rPr>
-      </w:pPr>
-      <w:proofErr w:type="gramStart"/>
-      <w:r>
-        <w:rPr>
-          <w:lang w:eastAsia="de-DE"/>
-        </w:rPr>
-        <w:t>Der Bot</w:t>
-      </w:r>
-      <w:proofErr w:type="gramEnd"/>
-      <w:r>
-        <w:rPr>
-          <w:lang w:eastAsia="de-DE"/>
-        </w:rPr>
-        <w:t xml:space="preserve"> soll sich selbstständig, ab der ersten Anmeldung eines Users, täglich anmelden und die täglichen Werte der Zähler auslesen. </w:t>
-      </w:r>
-      <w:proofErr w:type="gramStart"/>
-      <w:r>
-        <w:rPr>
-          <w:lang w:eastAsia="de-DE"/>
-        </w:rPr>
-        <w:t>Der Bot</w:t>
-      </w:r>
-      <w:proofErr w:type="gramEnd"/>
-      <w:r>
-        <w:rPr>
-          <w:lang w:eastAsia="de-DE"/>
-        </w:rPr>
-        <w:t xml:space="preserve"> soll so effizient wie möglich arbeiten, um nicht zu viel </w:t>
-      </w:r>
-      <w:proofErr w:type="spellStart"/>
-      <w:r>
-        <w:rPr>
-          <w:lang w:eastAsia="de-DE"/>
-        </w:rPr>
-        <w:t>Netzwerktraffic</w:t>
-      </w:r>
-      <w:proofErr w:type="spellEnd"/>
-      <w:r>
-        <w:rPr>
-          <w:lang w:eastAsia="de-DE"/>
-        </w:rPr>
-        <w:t xml:space="preserve"> zu erzeugen.</w:t>
-      </w:r>
-    </w:p>
-    <w:p>
-      <w:pPr>
-        <w:rPr>
-          <w:lang w:eastAsia="de-DE"/>
-        </w:rPr>
-      </w:pPr>
-    </w:p>
-    <w:p>
-      <w:pPr>
-        <w:pStyle w:val="berschrift2"/>
-        <w:rPr>
-          <w:lang w:val="de-AT"/>
-        </w:rPr>
-      </w:pPr>
-      <w:bookmarkStart w:id="15" w:name="_Toc488393910"/>
-      <w:r>
-        <w:rPr>
-          <w:lang w:val="de-AT"/>
-        </w:rPr>
-        <w:t xml:space="preserve">Anforderungen </w:t>
-      </w:r>
-      <w:proofErr w:type="spellStart"/>
-      <w:r>
-        <w:rPr>
-          <w:lang w:val="de-AT"/>
-        </w:rPr>
-        <w:t>Logindaten</w:t>
-      </w:r>
-      <w:bookmarkEnd w:id="15"/>
-      <w:proofErr w:type="spellEnd"/>
-    </w:p>
-    <w:p>
-      <w:pPr>
-        <w:rPr>
-          <w:lang w:eastAsia="de-DE"/>
-        </w:rPr>
-      </w:pPr>
-      <w:r>
-        <w:rPr>
-          <w:lang w:eastAsia="de-DE"/>
-        </w:rPr>
-        <w:t xml:space="preserve">Zur Anmeldung im AEMS sollen die selben </w:t>
-      </w:r>
-      <w:proofErr w:type="spellStart"/>
-      <w:r>
-        <w:rPr>
-          <w:lang w:eastAsia="de-DE"/>
-        </w:rPr>
-        <w:t>Logindaten</w:t>
-      </w:r>
-      <w:proofErr w:type="spellEnd"/>
-      <w:r>
-        <w:rPr>
-          <w:lang w:eastAsia="de-DE"/>
-        </w:rPr>
-        <w:t xml:space="preserve"> verwendet werden, wie auf der Energie AG Seite, mit welcher man sich dort die einzelnen Zählerdaten ansehen kann. Die </w:t>
-      </w:r>
-      <w:proofErr w:type="spellStart"/>
-      <w:r>
-        <w:rPr>
-          <w:lang w:eastAsia="de-DE"/>
-        </w:rPr>
-        <w:t>Logindaten</w:t>
-      </w:r>
-      <w:proofErr w:type="spellEnd"/>
-      <w:r>
-        <w:rPr>
-          <w:lang w:eastAsia="de-DE"/>
-        </w:rPr>
-        <w:t xml:space="preserve"> sollen verschlüsselt und anschließend in der Datenbank gespeichert werden, damit der Report-Bot jeden Tag die </w:t>
-      </w:r>
-      <w:proofErr w:type="spellStart"/>
-      <w:r>
-        <w:rPr>
-          <w:lang w:eastAsia="de-DE"/>
-        </w:rPr>
-        <w:t>Logindaten</w:t>
-      </w:r>
-      <w:proofErr w:type="spellEnd"/>
-      <w:r>
-        <w:rPr>
-          <w:lang w:eastAsia="de-DE"/>
-        </w:rPr>
-        <w:t xml:space="preserve"> zur Verfügung hat um sich anzumelden und die Daten auszulesen. </w:t>
-      </w:r>
-    </w:p>
-    <w:p>
-      <w:pPr>
-        <w:rPr>
-          <w:lang w:eastAsia="de-DE"/>
-        </w:rPr>
-      </w:pPr>
-    </w:p>
-    <w:p>
-      <w:pPr>
-        <w:pStyle w:val="berschrift2"/>
-        <w:rPr>
-          <w:lang w:val="de-AT"/>
-        </w:rPr>
-      </w:pPr>
-      <w:bookmarkStart w:id="16" w:name="_Toc488393911"/>
-      <w:r>
-        <w:rPr>
-          <w:lang w:val="de-AT"/>
-        </w:rPr>
-        <w:t>Anforderungen Wasser-, Gaszähler</w:t>
-      </w:r>
-      <w:bookmarkEnd w:id="16"/>
-    </w:p>
-    <w:p>
-      <w:pPr>
-        <w:rPr>
-          <w:lang w:eastAsia="de-DE"/>
-        </w:rPr>
-      </w:pPr>
-      <w:r>
-        <w:rPr>
-          <w:lang w:eastAsia="de-DE"/>
-        </w:rPr>
-        <w:t>Auf Raspberry-</w:t>
-      </w:r>
-      <w:proofErr w:type="spellStart"/>
-      <w:r>
-        <w:rPr>
-          <w:lang w:eastAsia="de-DE"/>
-        </w:rPr>
-        <w:t>Pies</w:t>
-      </w:r>
-      <w:proofErr w:type="spellEnd"/>
-      <w:r>
-        <w:rPr>
-          <w:lang w:eastAsia="de-DE"/>
-        </w:rPr>
-        <w:t xml:space="preserve"> sollen eigene Zähler für Wasser und Gas erstellt werden. Die Daten dieser Zähler sollen auch, genauso wie die Stromdaten, in der Datenbank gespeichert und für Auswertungen, Statistiken, Berichte und Warnungen verwendet werden können. </w:t>
-      </w:r>
-    </w:p>
-    <w:p>
-      <w:pPr>
-        <w:rPr>
-          <w:lang w:eastAsia="de-DE"/>
-        </w:rPr>
-      </w:pPr>
-    </w:p>
-    <w:p>
-      <w:pPr>
-        <w:pStyle w:val="berschrift1"/>
-        <w:numPr>
-          <w:ilvl w:val="0"/>
-          <w:numId w:val="0"/>
-        </w:numPr>
-        <w:rPr>
-          <w:lang w:val="de-AT"/>
-        </w:rPr>
-      </w:pPr>
-    </w:p>
-    <w:p>
-      <w:pPr>
-        <w:pStyle w:val="berschrift1"/>
-        <w:numPr>
-          <w:ilvl w:val="0"/>
-          <w:numId w:val="0"/>
-        </w:numPr>
-        <w:rPr>
-          <w:lang w:val="de-AT"/>
-        </w:rPr>
-      </w:pPr>
-    </w:p>
-    <w:p>
-      <w:pPr>
-        <w:rPr>
-          <w:lang w:eastAsia="de-DE"/>
-        </w:rPr>
-      </w:pPr>
-    </w:p>
-    <w:p>
-      <w:pPr>
-        <w:pStyle w:val="berschrift2"/>
-      </w:pPr>
-      <w:bookmarkStart w:id="17" w:name="_Toc488393912"/>
+      </w:pPr>
+      <w:bookmarkStart w:id="16" w:name="_Toc488393912"/>
       <w:r>
         <w:lastRenderedPageBreak/>
         <w:t>Anhang</w:t>
       </w:r>
+      <w:bookmarkEnd w:id="16"/>
+    </w:p>
+    <w:p>
+      <w:r>
+        <w:br w:type="page"/>
+      </w:r>
+    </w:p>
+    <w:p/>
+    <w:p>
+      <w:pPr>
+        <w:pStyle w:val="berschrift3"/>
+        <w:rPr>
+          <w:lang w:val="de-AT"/>
+        </w:rPr>
+      </w:pPr>
+      <w:bookmarkStart w:id="17" w:name="_Toc488393913"/>
+      <w:r>
+        <w:rPr>
+          <w:lang w:val="de-AT"/>
+        </w:rPr>
+        <w:t>Bildschirmmasken</w:t>
+      </w:r>
+      <w:r>
+        <w:rPr>
+          <w:lang w:val="de-AT"/>
+        </w:rPr>
+        <w:t xml:space="preserve"> Webinterface</w:t>
+      </w:r>
       <w:bookmarkEnd w:id="17"/>
-    </w:p>
-    <w:p/>
-    <w:p>
-      <w:pPr>
-        <w:pStyle w:val="berschrift3"/>
-        <w:rPr>
-          <w:lang w:val="de-AT"/>
-        </w:rPr>
-      </w:pPr>
-      <w:bookmarkStart w:id="18" w:name="_Toc488393913"/>
-      <w:r>
-        <w:rPr>
-          <w:lang w:val="de-AT"/>
-        </w:rPr>
-        <w:t>Bildschirmmasken</w:t>
-      </w:r>
-      <w:r>
-        <w:rPr>
-          <w:lang w:val="de-AT"/>
-        </w:rPr>
-        <w:t xml:space="preserve"> Webinterface</w:t>
-      </w:r>
-      <w:bookmarkEnd w:id="18"/>
     </w:p>
     <w:p>
       <w:pPr>
@@ -5796,6 +6048,7 @@
           <w:lang w:eastAsia="de-DE"/>
         </w:rPr>
       </w:pPr>
+      <w:bookmarkStart w:id="18" w:name="_GoBack"/>
       <w:r>
         <w:rPr>
           <w:b/>
@@ -5844,6 +6097,7 @@
           </wp:inline>
         </w:drawing>
       </w:r>
+      <w:bookmarkEnd w:id="18"/>
     </w:p>
     <w:p>
       <w:pPr>
@@ -6298,27 +6552,14 @@
           <w:r>
             <w:t xml:space="preserve"> / </w:t>
           </w:r>
-          <w:r>
-            <w:fldChar w:fldCharType="begin"/>
-          </w:r>
-          <w:r>
-            <w:instrText xml:space="preserve"> NUMPAGES   \* MERGEFORMAT </w:instrText>
-          </w:r>
-          <w:r>
-            <w:fldChar w:fldCharType="separate"/>
-          </w:r>
-          <w:r>
-            <w:rPr>
-              <w:noProof/>
-            </w:rPr>
-            <w:t>13</w:t>
-          </w:r>
-          <w:r>
-            <w:rPr>
-              <w:noProof/>
-            </w:rPr>
-            <w:fldChar w:fldCharType="end"/>
-          </w:r>
+          <w:fldSimple w:instr=" NUMPAGES   \* MERGEFORMAT ">
+            <w:r>
+              <w:rPr>
+                <w:noProof/>
+              </w:rPr>
+              <w:t>13</w:t>
+            </w:r>
+          </w:fldSimple>
         </w:p>
       </w:tc>
       <w:tc>
@@ -6333,45 +6574,32 @@
               <w:noProof/>
             </w:rPr>
           </w:pPr>
-          <w:r>
-            <w:fldChar w:fldCharType="begin"/>
-          </w:r>
-          <w:r>
-            <w:instrText xml:space="preserve"> FILENAME   \* MERGEFORMAT </w:instrText>
-          </w:r>
-          <w:r>
-            <w:fldChar w:fldCharType="separate"/>
-          </w:r>
-          <w:r>
-            <w:rPr>
-              <w:noProof/>
-            </w:rPr>
-            <w:t>Spezifikation V</w:t>
-          </w:r>
-          <w:r>
-            <w:rPr>
-              <w:noProof/>
-            </w:rPr>
-            <w:t>2</w:t>
-          </w:r>
-          <w:r>
-            <w:rPr>
-              <w:noProof/>
-            </w:rPr>
-            <w:t>.0</w:t>
-          </w:r>
-          <w:r>
-            <w:rPr>
-              <w:noProof/>
-            </w:rPr>
-            <w:t>.docx</w:t>
-          </w:r>
-          <w:r>
-            <w:rPr>
-              <w:noProof/>
-            </w:rPr>
-            <w:fldChar w:fldCharType="end"/>
-          </w:r>
+          <w:fldSimple w:instr=" FILENAME   \* MERGEFORMAT ">
+            <w:r>
+              <w:rPr>
+                <w:noProof/>
+              </w:rPr>
+              <w:t>Spezifikation V</w:t>
+            </w:r>
+            <w:r>
+              <w:rPr>
+                <w:noProof/>
+              </w:rPr>
+              <w:t>2</w:t>
+            </w:r>
+            <w:r>
+              <w:rPr>
+                <w:noProof/>
+              </w:rPr>
+              <w:t>.0</w:t>
+            </w:r>
+            <w:r>
+              <w:rPr>
+                <w:noProof/>
+              </w:rPr>
+              <w:t>.docx</w:t>
+            </w:r>
+          </w:fldSimple>
         </w:p>
       </w:tc>
     </w:tr>
@@ -7314,7 +7542,7 @@
   <w:abstractNum w:abstractNumId="8" w15:restartNumberingAfterBreak="0">
     <w:nsid w:val="4C674CBF"/>
     <w:multiLevelType w:val="hybridMultilevel"/>
-    <w:tmpl w:val="9FEEED06"/>
+    <w:tmpl w:val="D8A837D4"/>
     <w:lvl w:ilvl="0" w:tplc="0C070001">
       <w:start w:val="1"/>
       <w:numFmt w:val="bullet"/>
@@ -8924,7 +9152,7 @@
 </file>
 
 <file path=customXml/itemProps1.xml><?xml version="1.0" encoding="utf-8"?>
-<ds:datastoreItem xmlns:ds="http://schemas.openxmlformats.org/officeDocument/2006/customXml" ds:itemID="{91FABC37-8DDB-40AB-A70D-43B74B44B43D}">
+<ds:datastoreItem xmlns:ds="http://schemas.openxmlformats.org/officeDocument/2006/customXml" ds:itemID="{7E58D574-7D83-4091-B82E-310D54B91B75}">
   <ds:schemaRefs>
     <ds:schemaRef ds:uri="http://schemas.openxmlformats.org/officeDocument/2006/bibliography"/>
   </ds:schemaRefs>

</xml_diff>